<commit_message>
Alcuni fix su test
</commit_message>
<xml_diff>
--- a/Test/UC1 CREA REGOLA.docx
+++ b/Test/UC1 CREA REGOLA.docx
@@ -159,30 +159,20 @@
         <w:t xml:space="preserve"> un foglio di lavoro vuoto.</w:t>
       </w:r>
     </w:p>
-    <w:p>
-      <w:bookmarkStart w:id="0" w:name="_GoBack"/>
-      <w:bookmarkEnd w:id="0"/>
-    </w:p>
-    <w:p>
-      <w:pPr>
-        <w:rPr>
-          <w:sz w:val="28"/>
-          <w:szCs w:val="28"/>
-        </w:rPr>
-      </w:pPr>
-      <w:r>
-        <w:rPr>
-          <w:sz w:val="28"/>
-          <w:szCs w:val="28"/>
-        </w:rPr>
-        <w:t>Test 2</w:t>
-      </w:r>
-      <w:r>
-        <w:rPr>
-          <w:sz w:val="28"/>
-          <w:szCs w:val="28"/>
-        </w:rPr>
-        <w:t xml:space="preserve"> </w:t>
+    <w:p/>
+    <w:p>
+      <w:pPr>
+        <w:rPr>
+          <w:sz w:val="28"/>
+          <w:szCs w:val="28"/>
+        </w:rPr>
+      </w:pPr>
+      <w:r>
+        <w:rPr>
+          <w:sz w:val="28"/>
+          <w:szCs w:val="28"/>
+        </w:rPr>
+        <w:t xml:space="preserve">Test 2 </w:t>
       </w:r>
       <w:r>
         <w:rPr>
@@ -222,10 +212,7 @@
       </w:r>
       <w:proofErr w:type="spellEnd"/>
       <w:r>
-        <w:t xml:space="preserve"> sul bottone</w:t>
-      </w:r>
-      <w:r>
-        <w:t xml:space="preserve"> File </w:t>
+        <w:t xml:space="preserve"> sul bottone File </w:t>
       </w:r>
     </w:p>
     <w:p>
@@ -277,8 +264,13 @@
           <w:numId w:val="4"/>
         </w:numPr>
       </w:pPr>
-      <w:r>
-        <w:t>L’editor grafico predispone un foglio di lavoro vuoto</w:t>
+      <w:proofErr w:type="spellStart"/>
+      <w:r>
+        <w:t>Clickare</w:t>
+      </w:r>
+      <w:proofErr w:type="spellEnd"/>
+      <w:r>
+        <w:t xml:space="preserve"> nuovamente sul bottone File</w:t>
       </w:r>
     </w:p>
     <w:p>
@@ -289,13 +281,122 @@
           <w:numId w:val="4"/>
         </w:numPr>
       </w:pPr>
+      <w:r>
+        <w:t>Selezionare l’opzione Nuova Regola dal menu a tendina visualizzato</w:t>
+      </w:r>
+    </w:p>
+    <w:p>
+      <w:proofErr w:type="gramStart"/>
+      <w:r>
+        <w:rPr>
+          <w:sz w:val="28"/>
+          <w:szCs w:val="28"/>
+        </w:rPr>
+        <w:t>Output:</w:t>
+      </w:r>
+      <w:r>
+        <w:rPr>
+          <w:sz w:val="28"/>
+          <w:szCs w:val="28"/>
+        </w:rPr>
+        <w:br/>
+      </w:r>
+      <w:r>
+        <w:t>Dopo</w:t>
+      </w:r>
+      <w:proofErr w:type="gramEnd"/>
+      <w:r>
+        <w:t xml:space="preserve"> il passo 4 l’editor </w:t>
+      </w:r>
       <w:proofErr w:type="spellStart"/>
       <w:r>
-        <w:t>Clickare</w:t>
+        <w:t>renderizza</w:t>
       </w:r>
       <w:proofErr w:type="spellEnd"/>
       <w:r>
-        <w:t xml:space="preserve"> nuovamente sul bottone File</w:t>
+        <w:t xml:space="preserve"> un foglio di lavoro vuoto.</w:t>
+      </w:r>
+      <w:r>
+        <w:br/>
+      </w:r>
+      <w:r>
+        <w:t>Il sistema notifica di chiudere il foglio di lavoro già aperto prima di procedere</w:t>
+      </w:r>
+    </w:p>
+    <w:p>
+      <w:pPr>
+        <w:rPr>
+          <w:sz w:val="28"/>
+          <w:szCs w:val="28"/>
+          <w:highlight w:val="yellow"/>
+        </w:rPr>
+      </w:pPr>
+      <w:r>
+        <w:rPr>
+          <w:sz w:val="28"/>
+          <w:szCs w:val="28"/>
+          <w:highlight w:val="yellow"/>
+        </w:rPr>
+        <w:t>Test 3</w:t>
+      </w:r>
+      <w:r>
+        <w:rPr>
+          <w:sz w:val="28"/>
+          <w:szCs w:val="28"/>
+          <w:highlight w:val="yellow"/>
+        </w:rPr>
+        <w:t xml:space="preserve"> </w:t>
+      </w:r>
+      <w:r>
+        <w:rPr>
+          <w:sz w:val="28"/>
+          <w:szCs w:val="28"/>
+          <w:highlight w:val="yellow"/>
+        </w:rPr>
+        <w:br/>
+      </w:r>
+      <w:r>
+        <w:rPr>
+          <w:sz w:val="28"/>
+          <w:szCs w:val="28"/>
+          <w:highlight w:val="yellow"/>
+        </w:rPr>
+        <w:t xml:space="preserve">Regola con il nome vuoto (metto vuoto nel nome della regola) questo è un controllo non messo nel </w:t>
+      </w:r>
+      <w:proofErr w:type="spellStart"/>
+      <w:r>
+        <w:rPr>
+          <w:sz w:val="28"/>
+          <w:szCs w:val="28"/>
+          <w:highlight w:val="yellow"/>
+        </w:rPr>
+        <w:t>srs</w:t>
+      </w:r>
+      <w:proofErr w:type="spellEnd"/>
+      <w:r>
+        <w:rPr>
+          <w:sz w:val="28"/>
+          <w:szCs w:val="28"/>
+          <w:highlight w:val="yellow"/>
+        </w:rPr>
+        <w:t xml:space="preserve"> che facciamo?</w:t>
+      </w:r>
+    </w:p>
+    <w:p>
+      <w:pPr>
+        <w:rPr>
+          <w:sz w:val="28"/>
+          <w:szCs w:val="28"/>
+          <w:highlight w:val="yellow"/>
+        </w:rPr>
+      </w:pPr>
+      <w:r>
+        <w:rPr>
+          <w:sz w:val="28"/>
+          <w:szCs w:val="28"/>
+          <w:highlight w:val="yellow"/>
+        </w:rPr>
+        <w:t>Input:</w:t>
       </w:r>
     </w:p>
     <w:p>
@@ -303,31 +404,157 @@
         <w:pStyle w:val="Paragrafoelenco"/>
         <w:numPr>
           <w:ilvl w:val="0"/>
-          <w:numId w:val="4"/>
+          <w:numId w:val="6"/>
         </w:numPr>
-      </w:pPr>
-      <w:r>
+        <w:rPr>
+          <w:highlight w:val="yellow"/>
+        </w:rPr>
+      </w:pPr>
+      <w:proofErr w:type="spellStart"/>
+      <w:r>
+        <w:rPr>
+          <w:highlight w:val="yellow"/>
+        </w:rPr>
+        <w:t>Clickare</w:t>
+      </w:r>
+      <w:proofErr w:type="spellEnd"/>
+      <w:r>
+        <w:rPr>
+          <w:highlight w:val="yellow"/>
+        </w:rPr>
+        <w:t xml:space="preserve"> sul bottone File </w:t>
+      </w:r>
+    </w:p>
+    <w:p>
+      <w:pPr>
+        <w:pStyle w:val="Paragrafoelenco"/>
+        <w:numPr>
+          <w:ilvl w:val="0"/>
+          <w:numId w:val="6"/>
+        </w:numPr>
+        <w:rPr>
+          <w:highlight w:val="yellow"/>
+        </w:rPr>
+      </w:pPr>
+      <w:r>
+        <w:rPr>
+          <w:highlight w:val="yellow"/>
+        </w:rPr>
         <w:t>Selezionare l’opzione Nuova Regola dal menu a tendina visualizzato</w:t>
       </w:r>
     </w:p>
     <w:p>
-      <w:r>
-        <w:rPr>
-          <w:sz w:val="28"/>
-          <w:szCs w:val="28"/>
-        </w:rPr>
-        <w:t xml:space="preserve">Output: </w:t>
-      </w:r>
-      <w:r>
-        <w:rPr>
-          <w:sz w:val="28"/>
-          <w:szCs w:val="28"/>
+      <w:pPr>
+        <w:pStyle w:val="Paragrafoelenco"/>
+        <w:numPr>
+          <w:ilvl w:val="0"/>
+          <w:numId w:val="6"/>
+        </w:numPr>
+        <w:rPr>
+          <w:highlight w:val="yellow"/>
+        </w:rPr>
+      </w:pPr>
+      <w:proofErr w:type="spellStart"/>
+      <w:r>
+        <w:rPr>
+          <w:highlight w:val="yellow"/>
+        </w:rPr>
+        <w:t>Laciare</w:t>
+      </w:r>
+      <w:proofErr w:type="spellEnd"/>
+      <w:r>
+        <w:rPr>
+          <w:highlight w:val="yellow"/>
+        </w:rPr>
+        <w:t xml:space="preserve"> vuoto il campo </w:t>
+      </w:r>
+      <w:proofErr w:type="spellStart"/>
+      <w:r>
+        <w:rPr>
+          <w:highlight w:val="yellow"/>
+        </w:rPr>
+        <w:t>realtivo</w:t>
+      </w:r>
+      <w:proofErr w:type="spellEnd"/>
+      <w:r>
+        <w:rPr>
+          <w:highlight w:val="yellow"/>
+        </w:rPr>
+        <w:t xml:space="preserve"> al nome de</w:t>
+      </w:r>
+      <w:r>
+        <w:rPr>
+          <w:highlight w:val="yellow"/>
+        </w:rPr>
+        <w:t>lla Regola nella finestra di dialogo che appare</w:t>
+      </w:r>
+    </w:p>
+    <w:p>
+      <w:pPr>
+        <w:pStyle w:val="Paragrafoelenco"/>
+        <w:numPr>
+          <w:ilvl w:val="0"/>
+          <w:numId w:val="6"/>
+        </w:numPr>
+        <w:rPr>
+          <w:highlight w:val="yellow"/>
+        </w:rPr>
+      </w:pPr>
+      <w:proofErr w:type="spellStart"/>
+      <w:r>
+        <w:rPr>
+          <w:highlight w:val="yellow"/>
+        </w:rPr>
+        <w:t>Clickare</w:t>
+      </w:r>
+      <w:proofErr w:type="spellEnd"/>
+      <w:r>
+        <w:rPr>
+          <w:highlight w:val="yellow"/>
+        </w:rPr>
+        <w:t xml:space="preserve"> sul bottone Ok per confermare l’operazione</w:t>
+      </w:r>
+    </w:p>
+    <w:p>
+      <w:proofErr w:type="gramStart"/>
+      <w:r>
+        <w:rPr>
+          <w:sz w:val="28"/>
+          <w:szCs w:val="28"/>
+          <w:highlight w:val="yellow"/>
+        </w:rPr>
+        <w:t>Output:</w:t>
+      </w:r>
+      <w:r>
+        <w:rPr>
+          <w:highlight w:val="yellow"/>
         </w:rPr>
         <w:br/>
-      </w:r>
-      <w:r>
-        <w:t>Il sistema notifica di chiudere il foglio di lavoro già aperto prima di procedere</w:t>
-      </w:r>
+        <w:t>L’editor</w:t>
+      </w:r>
+      <w:proofErr w:type="gramEnd"/>
+      <w:r>
+        <w:rPr>
+          <w:highlight w:val="yellow"/>
+        </w:rPr>
+        <w:t xml:space="preserve"> </w:t>
+      </w:r>
+      <w:proofErr w:type="spellStart"/>
+      <w:r>
+        <w:rPr>
+          <w:highlight w:val="yellow"/>
+        </w:rPr>
+        <w:t>renderizza</w:t>
+      </w:r>
+      <w:proofErr w:type="spellEnd"/>
+      <w:r>
+        <w:rPr>
+          <w:highlight w:val="yellow"/>
+        </w:rPr>
+        <w:t xml:space="preserve"> un foglio di lavoro vuoto.</w:t>
+      </w:r>
+      <w:bookmarkStart w:id="0" w:name="_GoBack"/>
+      <w:bookmarkEnd w:id="0"/>
     </w:p>
     <w:p>
       <w:pPr>
@@ -346,26 +573,19 @@
     </w:p>
     <w:p>
       <w:r>
-        <w:t xml:space="preserve">Come evidenziato già nelle note delle precedenti fasi, si è deciso di lasciare ad una successiva release del progetto la funzionalità di annullare le operazioni appena richieste attraverso il bottone Annulla delle finestre di dialogo </w:t>
-      </w:r>
-      <w:proofErr w:type="spellStart"/>
-      <w:r>
-        <w:t>renderizzate</w:t>
-      </w:r>
-      <w:proofErr w:type="spellEnd"/>
+        <w:lastRenderedPageBreak/>
+        <w:t xml:space="preserve">Come evidenziato già nelle note delle precedenti fasi, si è deciso di lasciare ad una successiva release del progetto la funzionalità di annullare le operazioni appena richieste attraverso il bottone Annulla delle </w:t>
+      </w:r>
+      <w:r>
+        <w:t>finestre di dialogo che appaiono</w:t>
+      </w:r>
       <w:r>
         <w:t>.</w:t>
       </w:r>
     </w:p>
     <w:p>
       <w:r>
-        <w:t xml:space="preserve">Rispetto al UC1 riportato nel SRS sono state effettuate le seguenti modifiche (come già evidenziato nelle </w:t>
-      </w:r>
-      <w:r>
-        <w:t xml:space="preserve">note delle </w:t>
-      </w:r>
-      <w:r>
-        <w:t>fasi precedenti):</w:t>
+        <w:t>Rispetto al UC1 riportato nel SRS sono state effettuate le seguenti modifiche (come già evidenziato nelle note delle fasi precedenti):</w:t>
       </w:r>
     </w:p>
     <w:p>
@@ -385,7 +605,7 @@
       </w:r>
       <w:proofErr w:type="spellEnd"/>
       <w:r>
-        <w:t xml:space="preserve"> non abbiamo implementato il controllo dell’unicità dei nomi durante il salvataggio della Regola</w:t>
+        <w:t xml:space="preserve"> non abbiamo implementato il salvataggio della Regola</w:t>
       </w:r>
     </w:p>
     <w:p/>
@@ -688,6 +908,92 @@
     </w:lvl>
   </w:abstractNum>
   <w:abstractNum w:abstractNumId="3" w15:restartNumberingAfterBreak="0">
+    <w:nsid w:val="54190851"/>
+    <w:multiLevelType w:val="hybridMultilevel"/>
+    <w:tmpl w:val="168EB9D2"/>
+    <w:lvl w:ilvl="0" w:tplc="0410000F">
+      <w:start w:val="1"/>
+      <w:numFmt w:val="decimal"/>
+      <w:lvlText w:val="%1."/>
+      <w:lvlJc w:val="left"/>
+      <w:pPr>
+        <w:ind w:left="720" w:hanging="360"/>
+      </w:pPr>
+    </w:lvl>
+    <w:lvl w:ilvl="1" w:tplc="04100019" w:tentative="1">
+      <w:start w:val="1"/>
+      <w:numFmt w:val="lowerLetter"/>
+      <w:lvlText w:val="%2."/>
+      <w:lvlJc w:val="left"/>
+      <w:pPr>
+        <w:ind w:left="1440" w:hanging="360"/>
+      </w:pPr>
+    </w:lvl>
+    <w:lvl w:ilvl="2" w:tplc="0410001B" w:tentative="1">
+      <w:start w:val="1"/>
+      <w:numFmt w:val="lowerRoman"/>
+      <w:lvlText w:val="%3."/>
+      <w:lvlJc w:val="right"/>
+      <w:pPr>
+        <w:ind w:left="2160" w:hanging="180"/>
+      </w:pPr>
+    </w:lvl>
+    <w:lvl w:ilvl="3" w:tplc="0410000F" w:tentative="1">
+      <w:start w:val="1"/>
+      <w:numFmt w:val="decimal"/>
+      <w:lvlText w:val="%4."/>
+      <w:lvlJc w:val="left"/>
+      <w:pPr>
+        <w:ind w:left="2880" w:hanging="360"/>
+      </w:pPr>
+    </w:lvl>
+    <w:lvl w:ilvl="4" w:tplc="04100019" w:tentative="1">
+      <w:start w:val="1"/>
+      <w:numFmt w:val="lowerLetter"/>
+      <w:lvlText w:val="%5."/>
+      <w:lvlJc w:val="left"/>
+      <w:pPr>
+        <w:ind w:left="3600" w:hanging="360"/>
+      </w:pPr>
+    </w:lvl>
+    <w:lvl w:ilvl="5" w:tplc="0410001B" w:tentative="1">
+      <w:start w:val="1"/>
+      <w:numFmt w:val="lowerRoman"/>
+      <w:lvlText w:val="%6."/>
+      <w:lvlJc w:val="right"/>
+      <w:pPr>
+        <w:ind w:left="4320" w:hanging="180"/>
+      </w:pPr>
+    </w:lvl>
+    <w:lvl w:ilvl="6" w:tplc="0410000F" w:tentative="1">
+      <w:start w:val="1"/>
+      <w:numFmt w:val="decimal"/>
+      <w:lvlText w:val="%7."/>
+      <w:lvlJc w:val="left"/>
+      <w:pPr>
+        <w:ind w:left="5040" w:hanging="360"/>
+      </w:pPr>
+    </w:lvl>
+    <w:lvl w:ilvl="7" w:tplc="04100019" w:tentative="1">
+      <w:start w:val="1"/>
+      <w:numFmt w:val="lowerLetter"/>
+      <w:lvlText w:val="%8."/>
+      <w:lvlJc w:val="left"/>
+      <w:pPr>
+        <w:ind w:left="5760" w:hanging="360"/>
+      </w:pPr>
+    </w:lvl>
+    <w:lvl w:ilvl="8" w:tplc="0410001B" w:tentative="1">
+      <w:start w:val="1"/>
+      <w:numFmt w:val="lowerRoman"/>
+      <w:lvlText w:val="%9."/>
+      <w:lvlJc w:val="right"/>
+      <w:pPr>
+        <w:ind w:left="6480" w:hanging="180"/>
+      </w:pPr>
+    </w:lvl>
+  </w:abstractNum>
+  <w:abstractNum w:abstractNumId="4" w15:restartNumberingAfterBreak="0">
     <w:nsid w:val="719D542E"/>
     <w:multiLevelType w:val="hybridMultilevel"/>
     <w:tmpl w:val="168EB9D2"/>
@@ -773,7 +1079,7 @@
       </w:pPr>
     </w:lvl>
   </w:abstractNum>
-  <w:abstractNum w:abstractNumId="4" w15:restartNumberingAfterBreak="0">
+  <w:abstractNum w:abstractNumId="5" w15:restartNumberingAfterBreak="0">
     <w:nsid w:val="7BD74CA1"/>
     <w:multiLevelType w:val="hybridMultilevel"/>
     <w:tmpl w:val="168EB9D2"/>
@@ -863,16 +1169,19 @@
     <w:abstractNumId w:val="2"/>
   </w:num>
   <w:num w:numId="2">
-    <w:abstractNumId w:val="4"/>
+    <w:abstractNumId w:val="5"/>
   </w:num>
   <w:num w:numId="3">
-    <w:abstractNumId w:val="3"/>
+    <w:abstractNumId w:val="4"/>
   </w:num>
   <w:num w:numId="4">
     <w:abstractNumId w:val="0"/>
   </w:num>
   <w:num w:numId="5">
     <w:abstractNumId w:val="1"/>
+  </w:num>
+  <w:num w:numId="6">
+    <w:abstractNumId w:val="3"/>
   </w:num>
 </w:numbering>
 </file>

</xml_diff>

<commit_message>
finiti primi fix su test rimangono parti gialle da controllare
</commit_message>
<xml_diff>
--- a/Test/UC1 CREA REGOLA.docx
+++ b/Test/UC1 CREA REGOLA.docx
@@ -328,14 +328,12 @@
         <w:rPr>
           <w:sz w:val="28"/>
           <w:szCs w:val="28"/>
-          <w:highlight w:val="yellow"/>
-        </w:rPr>
-      </w:pPr>
-      <w:r>
-        <w:rPr>
-          <w:sz w:val="28"/>
-          <w:szCs w:val="28"/>
-          <w:highlight w:val="yellow"/>
+        </w:rPr>
+      </w:pPr>
+      <w:r>
+        <w:rPr>
+          <w:sz w:val="28"/>
+          <w:szCs w:val="28"/>
         </w:rPr>
         <w:t>Test 3</w:t>
       </w:r>
@@ -343,7 +341,6 @@
         <w:rPr>
           <w:sz w:val="28"/>
           <w:szCs w:val="28"/>
-          <w:highlight w:val="yellow"/>
         </w:rPr>
         <w:t xml:space="preserve"> </w:t>
       </w:r>
@@ -351,7 +348,6 @@
         <w:rPr>
           <w:sz w:val="28"/>
           <w:szCs w:val="28"/>
-          <w:highlight w:val="yellow"/>
         </w:rPr>
         <w:br/>
       </w:r>
@@ -359,42 +355,21 @@
         <w:rPr>
           <w:sz w:val="28"/>
           <w:szCs w:val="28"/>
-          <w:highlight w:val="yellow"/>
-        </w:rPr>
-        <w:t xml:space="preserve">Regola con il nome vuoto (metto vuoto nel nome della regola) questo è un controllo non messo nel </w:t>
-      </w:r>
-      <w:proofErr w:type="spellStart"/>
-      <w:r>
-        <w:rPr>
-          <w:sz w:val="28"/>
-          <w:szCs w:val="28"/>
-          <w:highlight w:val="yellow"/>
-        </w:rPr>
-        <w:t>srs</w:t>
-      </w:r>
-      <w:proofErr w:type="spellEnd"/>
-      <w:r>
-        <w:rPr>
-          <w:sz w:val="28"/>
-          <w:szCs w:val="28"/>
-          <w:highlight w:val="yellow"/>
-        </w:rPr>
-        <w:t xml:space="preserve"> che facciamo?</w:t>
-      </w:r>
-    </w:p>
-    <w:p>
-      <w:pPr>
-        <w:rPr>
-          <w:sz w:val="28"/>
-          <w:szCs w:val="28"/>
-          <w:highlight w:val="yellow"/>
-        </w:rPr>
-      </w:pPr>
-      <w:r>
-        <w:rPr>
-          <w:sz w:val="28"/>
-          <w:szCs w:val="28"/>
-          <w:highlight w:val="yellow"/>
+        </w:rPr>
+        <w:t xml:space="preserve">Regola con il nome vuoto </w:t>
+      </w:r>
+    </w:p>
+    <w:p>
+      <w:pPr>
+        <w:rPr>
+          <w:sz w:val="28"/>
+          <w:szCs w:val="28"/>
+        </w:rPr>
+      </w:pPr>
+      <w:r>
+        <w:rPr>
+          <w:sz w:val="28"/>
+          <w:szCs w:val="28"/>
         </w:rPr>
         <w:t>Input:</w:t>
       </w:r>
@@ -406,22 +381,13 @@
           <w:ilvl w:val="0"/>
           <w:numId w:val="6"/>
         </w:numPr>
-        <w:rPr>
-          <w:highlight w:val="yellow"/>
-        </w:rPr>
       </w:pPr>
       <w:proofErr w:type="spellStart"/>
       <w:r>
-        <w:rPr>
-          <w:highlight w:val="yellow"/>
-        </w:rPr>
         <w:t>Clickare</w:t>
       </w:r>
       <w:proofErr w:type="spellEnd"/>
       <w:r>
-        <w:rPr>
-          <w:highlight w:val="yellow"/>
-        </w:rPr>
         <w:t xml:space="preserve"> sul bottone File </w:t>
       </w:r>
     </w:p>
@@ -432,14 +398,8 @@
           <w:ilvl w:val="0"/>
           <w:numId w:val="6"/>
         </w:numPr>
-        <w:rPr>
-          <w:highlight w:val="yellow"/>
-        </w:rPr>
-      </w:pPr>
-      <w:r>
-        <w:rPr>
-          <w:highlight w:val="yellow"/>
-        </w:rPr>
+      </w:pPr>
+      <w:r>
         <w:t>Selezionare l’opzione Nuova Regola dal menu a tendina visualizzato</w:t>
       </w:r>
     </w:p>
@@ -450,42 +410,24 @@
           <w:ilvl w:val="0"/>
           <w:numId w:val="6"/>
         </w:numPr>
-        <w:rPr>
-          <w:highlight w:val="yellow"/>
-        </w:rPr>
       </w:pPr>
       <w:proofErr w:type="spellStart"/>
       <w:r>
-        <w:rPr>
-          <w:highlight w:val="yellow"/>
-        </w:rPr>
         <w:t>Laciare</w:t>
       </w:r>
       <w:proofErr w:type="spellEnd"/>
       <w:r>
-        <w:rPr>
-          <w:highlight w:val="yellow"/>
-        </w:rPr>
         <w:t xml:space="preserve"> vuoto il campo </w:t>
       </w:r>
       <w:proofErr w:type="spellStart"/>
       <w:r>
-        <w:rPr>
-          <w:highlight w:val="yellow"/>
-        </w:rPr>
         <w:t>realtivo</w:t>
       </w:r>
       <w:proofErr w:type="spellEnd"/>
       <w:r>
-        <w:rPr>
-          <w:highlight w:val="yellow"/>
-        </w:rPr>
         <w:t xml:space="preserve"> al nome de</w:t>
       </w:r>
       <w:r>
-        <w:rPr>
-          <w:highlight w:val="yellow"/>
-        </w:rPr>
         <w:t>lla Regola nella finestra di dialogo che appare</w:t>
       </w:r>
     </w:p>
@@ -496,22 +438,13 @@
           <w:ilvl w:val="0"/>
           <w:numId w:val="6"/>
         </w:numPr>
-        <w:rPr>
-          <w:highlight w:val="yellow"/>
-        </w:rPr>
       </w:pPr>
       <w:proofErr w:type="spellStart"/>
       <w:r>
-        <w:rPr>
-          <w:highlight w:val="yellow"/>
-        </w:rPr>
         <w:t>Clickare</w:t>
       </w:r>
       <w:proofErr w:type="spellEnd"/>
       <w:r>
-        <w:rPr>
-          <w:highlight w:val="yellow"/>
-        </w:rPr>
         <w:t xml:space="preserve"> sul bottone Ok per confermare l’operazione</w:t>
       </w:r>
     </w:p>
@@ -521,40 +454,44 @@
         <w:rPr>
           <w:sz w:val="28"/>
           <w:szCs w:val="28"/>
-          <w:highlight w:val="yellow"/>
         </w:rPr>
         <w:t>Output:</w:t>
       </w:r>
       <w:r>
-        <w:rPr>
-          <w:highlight w:val="yellow"/>
-        </w:rPr>
         <w:br/>
         <w:t>L’editor</w:t>
       </w:r>
       <w:proofErr w:type="gramEnd"/>
       <w:r>
+        <w:t xml:space="preserve"> </w:t>
+      </w:r>
+      <w:proofErr w:type="spellStart"/>
+      <w:r>
+        <w:t>renderizza</w:t>
+      </w:r>
+      <w:proofErr w:type="spellEnd"/>
+      <w:r>
+        <w:t xml:space="preserve"> un foglio di lavoro vuoto.</w:t>
+      </w:r>
+      <w:r>
+        <w:br/>
+      </w:r>
+      <w:r>
         <w:rPr>
           <w:highlight w:val="yellow"/>
         </w:rPr>
-        <w:t xml:space="preserve"> </w:t>
+        <w:t xml:space="preserve">BUG vi è la possibilità di avere una Regola con nome vuoto, questo bug è stato riscontrato nella fase di </w:t>
       </w:r>
       <w:proofErr w:type="spellStart"/>
       <w:r>
         <w:rPr>
           <w:highlight w:val="yellow"/>
         </w:rPr>
-        <w:t>renderizza</w:t>
-      </w:r>
-      <w:proofErr w:type="spellEnd"/>
-      <w:r>
-        <w:rPr>
-          <w:highlight w:val="yellow"/>
-        </w:rPr>
-        <w:t xml:space="preserve"> un foglio di lavoro vuoto.</w:t>
+        <w:t>testing</w:t>
       </w:r>
       <w:bookmarkStart w:id="0" w:name="_GoBack"/>
       <w:bookmarkEnd w:id="0"/>
+      <w:proofErr w:type="spellEnd"/>
     </w:p>
     <w:p>
       <w:pPr>

</xml_diff>